<commit_message>
finished the ETL stuff
</commit_message>
<xml_diff>
--- a/ETL_Project/write-up.docx
+++ b/ETL_Project/write-up.docx
@@ -47,45 +47,59 @@
       </w:r>
       <w:proofErr w:type="spellEnd"/>
       <w:r>
-        <w:t xml:space="preserve">. We used a series of </w:t>
-      </w:r>
-      <w:proofErr w:type="gramStart"/>
-      <w:r>
-        <w:t>pandas</w:t>
-      </w:r>
-      <w:proofErr w:type="gramEnd"/>
-      <w:r>
-        <w:t xml:space="preserve"> functions to extract the unique keys for the reference tables and load the data. From there we used a </w:t>
-      </w:r>
-      <w:proofErr w:type="gramStart"/>
-      <w:r>
-        <w:t>staging areas</w:t>
-      </w:r>
-      <w:proofErr w:type="gramEnd"/>
-      <w:r>
-        <w:t xml:space="preserve"> from the earlier imported flat tables to construct the main tables. </w:t>
-      </w:r>
-      <w:proofErr w:type="gramStart"/>
-      <w:r>
-        <w:t>Finally</w:t>
-      </w:r>
-      <w:proofErr w:type="gramEnd"/>
-      <w:r>
-        <w:t xml:space="preserve"> we designed views that recreated the original data tables.</w:t>
+        <w:t>. We used a series of pandas functions to extract the unique keys for the reference tables</w:t>
+      </w:r>
+      <w:r>
+        <w:t xml:space="preserve"> put them into a dictionary</w:t>
+      </w:r>
+      <w:r>
+        <w:t xml:space="preserve"> and load the data.</w:t>
+      </w:r>
+      <w:r>
+        <w:t xml:space="preserve"> This method ensured that when we set the values on the main tables it’s constructed uniquely from the reference tables.</w:t>
+      </w:r>
+      <w:r>
+        <w:t xml:space="preserve"> From there we used a staging areas from the earlier imported flat tables to construct the main tables. Finally we designed views that recreated the original data tables.</w:t>
       </w:r>
     </w:p>
     <w:p>
       <w:r>
-        <w:t xml:space="preserve">The new normalized DB is about 80% larger (278MB vs 160MB) than the two flat tables, however for large searches (100k+ results) there is a measurable difference in the speed with which rows are retuned. The increase in size is likely due to the </w:t>
-      </w:r>
-      <w:r>
-        <w:t>increase in the number of indices, however that is also the feature that increase performance.</w:t>
-      </w:r>
-    </w:p>
-    <w:p>
+        <w:t>The new normalized DB is about 8</w:t>
+      </w:r>
+      <w:r>
+        <w:t>8</w:t>
+      </w:r>
+      <w:r>
+        <w:t>%</w:t>
+      </w:r>
+      <w:r>
+        <w:t xml:space="preserve"> the</w:t>
+      </w:r>
+      <w:r>
+        <w:t xml:space="preserve"> (</w:t>
+      </w:r>
+      <w:r>
+        <w:t>141</w:t>
+      </w:r>
+      <w:r>
+        <w:t>MB vs 160MB) than the two flat table</w:t>
+      </w:r>
+      <w:r>
+        <w:t>s.</w:t>
+      </w:r>
+      <w:r>
+        <w:t xml:space="preserve"> </w:t>
+      </w:r>
+      <w:r>
+        <w:t>Additionally</w:t>
+      </w:r>
+      <w:r>
+        <w:t xml:space="preserve"> for large searches (100k+ results) there is a measurable difference in the speed with which rows are retuned. </w:t>
+      </w:r>
       <w:bookmarkStart w:id="0" w:name="_GoBack"/>
       <w:bookmarkEnd w:id="0"/>
     </w:p>
+    <w:p/>
     <w:sectPr>
       <w:pgSz w:w="12240" w:h="15840"/>
       <w:pgMar w:top="1440" w:right="1440" w:bottom="1440" w:left="1440" w:header="720" w:footer="720" w:gutter="0"/>

</xml_diff>